<commit_message>
reduce preprint highlights char count
</commit_message>
<xml_diff>
--- a/papers/section-127-effects/highlights.docx
+++ b/papers/section-127-effects/highlights.docx
@@ -45,7 +45,13 @@
         </w:numPr>
       </w:pPr>
       <w:r>
-        <w:t>H-1B policy explains and Granger-causes increased college enrollment, total student debt, and college price.</w:t>
+        <w:t xml:space="preserve">H-1B policy Granger-causes </w:t>
+      </w:r>
+      <w:r>
+        <w:t>higher</w:t>
+      </w:r>
+      <w:r>
+        <w:t xml:space="preserve"> enrollment, student debt, and college price.</w:t>
       </w:r>
     </w:p>
     <w:p>
@@ -289,6 +295,7 @@
     <w:lsdException w:name="HTML Sample" w:semiHidden="1" w:unhideWhenUsed="1"/>
     <w:lsdException w:name="HTML Typewriter" w:semiHidden="1" w:unhideWhenUsed="1"/>
     <w:lsdException w:name="HTML Variable" w:semiHidden="1" w:unhideWhenUsed="1"/>
+    <w:lsdException w:name="Normal Table" w:semiHidden="1" w:unhideWhenUsed="1"/>
     <w:lsdException w:name="annotation subject" w:semiHidden="1" w:unhideWhenUsed="1"/>
     <w:lsdException w:name="No List" w:semiHidden="1" w:unhideWhenUsed="1"/>
     <w:lsdException w:name="Outline List 1" w:semiHidden="1" w:unhideWhenUsed="1"/>
@@ -334,9 +341,11 @@
     <w:lsdException w:name="Table Subtle 1" w:semiHidden="1" w:unhideWhenUsed="1"/>
     <w:lsdException w:name="Table Subtle 2" w:semiHidden="1" w:unhideWhenUsed="1"/>
     <w:lsdException w:name="Table Web 1" w:semiHidden="1" w:unhideWhenUsed="1"/>
+    <w:lsdException w:name="Table Web 2" w:semiHidden="1" w:unhideWhenUsed="1"/>
     <w:lsdException w:name="Table Web 3" w:semiHidden="1" w:unhideWhenUsed="1"/>
     <w:lsdException w:name="Balloon Text" w:semiHidden="1" w:unhideWhenUsed="1"/>
     <w:lsdException w:name="Table Grid" w:uiPriority="39"/>
+    <w:lsdException w:name="Table Theme" w:semiHidden="1" w:unhideWhenUsed="1"/>
     <w:lsdException w:name="Placeholder Text" w:semiHidden="1"/>
     <w:lsdException w:name="No Spacing" w:uiPriority="1" w:qFormat="1"/>
     <w:lsdException w:name="Light Shading" w:uiPriority="60"/>
@@ -566,6 +575,7 @@
   <w:style w:type="character" w:default="1" w:styleId="DefaultParagraphFont">
     <w:name w:val="Default Paragraph Font"/>
     <w:uiPriority w:val="1"/>
+    <w:semiHidden/>
     <w:unhideWhenUsed/>
   </w:style>
   <w:style w:type="table" w:default="1" w:styleId="TableNormal">

</xml_diff>